<commit_message>
fin de la partie des tests dans le rapport + ajout de la vidéo
</commit_message>
<xml_diff>
--- a/rapport.docx
+++ b/rapport.docx
@@ -2,6 +2,11 @@
 <file path=word/document.xml><?xml version="1.0" encoding="utf-8"?>
 <w:document xmlns:wpc="http://schemas.microsoft.com/office/word/2010/wordprocessingCanvas" xmlns:cx="http://schemas.microsoft.com/office/drawing/2014/chartex" xmlns:cx1="http://schemas.microsoft.com/office/drawing/2015/9/8/chartex" xmlns:cx2="http://schemas.microsoft.com/office/drawing/2015/10/21/chartex" xmlns:cx3="http://schemas.microsoft.com/office/drawing/2016/5/9/chartex" xmlns:cx4="http://schemas.microsoft.com/office/drawing/2016/5/10/chartex" xmlns:cx5="http://schemas.microsoft.com/office/drawing/2016/5/11/chartex" xmlns:cx6="http://schemas.microsoft.com/office/drawing/2016/5/12/chartex" xmlns:cx7="http://schemas.microsoft.com/office/drawing/2016/5/13/chartex" xmlns:cx8="http://schemas.microsoft.com/office/drawing/2016/5/14/chartex" xmlns:mc="http://schemas.openxmlformats.org/markup-compatibility/2006" xmlns:aink="http://schemas.microsoft.com/office/drawing/2016/ink" xmlns:am3d="http://schemas.microsoft.com/office/drawing/2017/model3d" xmlns:o="urn:schemas-microsoft-com:office:office" xmlns:oel="http://schemas.microsoft.com/office/2019/extlst" xmlns:r="http://schemas.openxmlformats.org/officeDocument/2006/relationships" xmlns:m="http://schemas.openxmlformats.org/officeDocument/2006/math" xmlns:v="urn:schemas-microsoft-com:vml" xmlns:wp14="http://schemas.microsoft.com/office/word/2010/wordprocessingDrawing" xmlns:wp="http://schemas.openxmlformats.org/drawingml/2006/wordprocessingDrawing" xmlns:w10="urn:schemas-microsoft-com:office:word" xmlns:w="http://schemas.openxmlformats.org/wordprocessingml/2006/main" xmlns:w14="http://schemas.microsoft.com/office/word/2010/wordml" xmlns:w15="http://schemas.microsoft.com/office/word/2012/wordml" xmlns:w16cex="http://schemas.microsoft.com/office/word/2018/wordml/cex" xmlns:w16cid="http://schemas.microsoft.com/office/word/2016/wordml/cid" xmlns:w16="http://schemas.microsoft.com/office/word/2018/wordml" xmlns:w16du="http://schemas.microsoft.com/office/word/2023/wordml/word16du" xmlns:w16sdtdh="http://schemas.microsoft.com/office/word/2020/wordml/sdtdatahash" xmlns:w16se="http://schemas.microsoft.com/office/word/2015/wordml/symex" xmlns:wpg="http://schemas.microsoft.com/office/word/2010/wordprocessingGroup" xmlns:wpi="http://schemas.microsoft.com/office/word/2010/wordprocessingInk" xmlns:wne="http://schemas.microsoft.com/office/word/2006/wordml" xmlns:wps="http://schemas.microsoft.com/office/word/2010/wordprocessingShape" mc:Ignorable="w14 w15 w16se w16cid w16 w16cex w16sdtdh w16du wp14">
   <w:body>
+    <w:p>
+      <w:r>
+        <w:t>.</w:t>
+      </w:r>
+    </w:p>
     <w:sdt>
       <w:sdtPr>
         <w:id w:val="-1669633850"/>
@@ -147,7 +152,27 @@
                                       <w:szCs w:val="32"/>
                                       <w:lang w:val="en-US"/>
                                     </w:rPr>
-                                    <w:t>Sandro SPINA, Ceif-Edine MAROUANI, Julien BUC</w:t>
+                                    <w:t xml:space="preserve">Sandro SPINA, </w:t>
+                                  </w:r>
+                                  <w:proofErr w:type="spellStart"/>
+                                  <w:r>
+                                    <w:rPr>
+                                      <w:color w:val="FFFFFF" w:themeColor="background1"/>
+                                      <w:sz w:val="32"/>
+                                      <w:szCs w:val="32"/>
+                                      <w:lang w:val="en-US"/>
+                                    </w:rPr>
+                                    <w:t>Ceif</w:t>
+                                  </w:r>
+                                  <w:proofErr w:type="spellEnd"/>
+                                  <w:r>
+                                    <w:rPr>
+                                      <w:color w:val="FFFFFF" w:themeColor="background1"/>
+                                      <w:sz w:val="32"/>
+                                      <w:szCs w:val="32"/>
+                                      <w:lang w:val="en-US"/>
+                                    </w:rPr>
+                                    <w:t>-Edine MAROUANI, Julien BUC</w:t>
                                   </w:r>
                                 </w:p>
                                 <w:p>
@@ -158,7 +183,6 @@
                                       <w:color w:val="FFFFFF" w:themeColor="background1"/>
                                     </w:rPr>
                                   </w:pPr>
-                                  <w:proofErr w:type="gramStart"/>
                                   <w:r>
                                     <w:rPr>
                                       <w:caps/>
@@ -180,7 +204,6 @@
                                     </w:rPr>
                                     <w:t xml:space="preserve"> LYON</w:t>
                                   </w:r>
-                                  <w:proofErr w:type="gramEnd"/>
                                 </w:p>
                               </w:txbxContent>
                             </wps:txbx>
@@ -356,7 +379,27 @@
                                 <w:szCs w:val="32"/>
                                 <w:lang w:val="en-US"/>
                               </w:rPr>
-                              <w:t>Sandro SPINA, Ceif-Edine MAROUANI, Julien BUC</w:t>
+                              <w:t xml:space="preserve">Sandro SPINA, </w:t>
+                            </w:r>
+                            <w:proofErr w:type="spellStart"/>
+                            <w:r>
+                              <w:rPr>
+                                <w:color w:val="FFFFFF" w:themeColor="background1"/>
+                                <w:sz w:val="32"/>
+                                <w:szCs w:val="32"/>
+                                <w:lang w:val="en-US"/>
+                              </w:rPr>
+                              <w:t>Ceif</w:t>
+                            </w:r>
+                            <w:proofErr w:type="spellEnd"/>
+                            <w:r>
+                              <w:rPr>
+                                <w:color w:val="FFFFFF" w:themeColor="background1"/>
+                                <w:sz w:val="32"/>
+                                <w:szCs w:val="32"/>
+                                <w:lang w:val="en-US"/>
+                              </w:rPr>
+                              <w:t>-Edine MAROUANI, Julien BUC</w:t>
                             </w:r>
                           </w:p>
                           <w:p>
@@ -367,7 +410,6 @@
                                 <w:color w:val="FFFFFF" w:themeColor="background1"/>
                               </w:rPr>
                             </w:pPr>
-                            <w:proofErr w:type="gramStart"/>
                             <w:r>
                               <w:rPr>
                                 <w:caps/>
@@ -389,7 +431,6 @@
                               </w:rPr>
                               <w:t xml:space="preserve"> LYON</w:t>
                             </w:r>
-                            <w:proofErr w:type="gramEnd"/>
                           </w:p>
                         </w:txbxContent>
                       </v:textbox>
@@ -709,14 +750,34 @@
           <w:lang w:eastAsia="fr-FR"/>
         </w:rPr>
       </w:pPr>
-      <w:r>
-        <w:rPr>
-          <w:b/>
-          <w:bCs/>
-          <w:lang w:eastAsia="fr-FR"/>
-        </w:rPr>
-        <w:t>MicroService Auth</w:t>
-      </w:r>
+      <w:proofErr w:type="spellStart"/>
+      <w:r>
+        <w:rPr>
+          <w:b/>
+          <w:bCs/>
+          <w:lang w:eastAsia="fr-FR"/>
+        </w:rPr>
+        <w:t>MicroService</w:t>
+      </w:r>
+      <w:proofErr w:type="spellEnd"/>
+      <w:r>
+        <w:rPr>
+          <w:b/>
+          <w:bCs/>
+          <w:lang w:eastAsia="fr-FR"/>
+        </w:rPr>
+        <w:t xml:space="preserve"> </w:t>
+      </w:r>
+      <w:proofErr w:type="spellStart"/>
+      <w:r>
+        <w:rPr>
+          <w:b/>
+          <w:bCs/>
+          <w:lang w:eastAsia="fr-FR"/>
+        </w:rPr>
+        <w:t>Auth</w:t>
+      </w:r>
+      <w:proofErr w:type="spellEnd"/>
       <w:r>
         <w:rPr>
           <w:lang w:eastAsia="fr-FR"/>
@@ -885,13 +946,23 @@
           <w:lang w:eastAsia="fr-FR"/>
         </w:rPr>
       </w:pPr>
-      <w:r>
-        <w:rPr>
-          <w:b/>
-          <w:bCs/>
-          <w:lang w:eastAsia="fr-FR"/>
-        </w:rPr>
-        <w:t>MicroService User</w:t>
+      <w:proofErr w:type="spellStart"/>
+      <w:r>
+        <w:rPr>
+          <w:b/>
+          <w:bCs/>
+          <w:lang w:eastAsia="fr-FR"/>
+        </w:rPr>
+        <w:t>MicroService</w:t>
+      </w:r>
+      <w:proofErr w:type="spellEnd"/>
+      <w:r>
+        <w:rPr>
+          <w:b/>
+          <w:bCs/>
+          <w:lang w:eastAsia="fr-FR"/>
+        </w:rPr>
+        <w:t xml:space="preserve"> User</w:t>
       </w:r>
       <w:r>
         <w:rPr>
@@ -1020,21 +1091,7 @@
         <w:rPr>
           <w:lang w:eastAsia="fr-FR"/>
         </w:rPr>
-        <w:t xml:space="preserve">Accès et mise à jour des informations personnelles (comme </w:t>
-      </w:r>
-      <w:proofErr w:type="gramStart"/>
-      <w:r>
-        <w:rPr>
-          <w:lang w:eastAsia="fr-FR"/>
-        </w:rPr>
-        <w:t>l'email</w:t>
-      </w:r>
-      <w:proofErr w:type="gramEnd"/>
-      <w:r>
-        <w:rPr>
-          <w:lang w:eastAsia="fr-FR"/>
-        </w:rPr>
-        <w:t>, le nom, etc.).</w:t>
+        <w:t>Accès et mise à jour des informations personnelles (comme l'email, le nom, etc.).</w:t>
       </w:r>
     </w:p>
     <w:p>
@@ -1059,14 +1116,6 @@
           <w:lang w:eastAsia="fr-FR"/>
         </w:rPr>
       </w:pPr>
-      <w:r>
-        <w:rPr>
-          <w:b/>
-          <w:bCs/>
-          <w:lang w:eastAsia="fr-FR"/>
-        </w:rPr>
-        <w:t xml:space="preserve">MicroService </w:t>
-      </w:r>
       <w:proofErr w:type="spellStart"/>
       <w:r>
         <w:rPr>
@@ -1074,9 +1123,17 @@
           <w:bCs/>
           <w:lang w:eastAsia="fr-FR"/>
         </w:rPr>
-        <w:t>Card</w:t>
+        <w:t>MicroService</w:t>
       </w:r>
       <w:proofErr w:type="spellEnd"/>
+      <w:r>
+        <w:rPr>
+          <w:b/>
+          <w:bCs/>
+          <w:lang w:eastAsia="fr-FR"/>
+        </w:rPr>
+        <w:t xml:space="preserve"> Card</w:t>
+      </w:r>
       <w:r>
         <w:rPr>
           <w:lang w:eastAsia="fr-FR"/>
@@ -1561,31 +1618,7 @@
       </w:r>
       <w:proofErr w:type="spellEnd"/>
       <w:r>
-        <w:t>. Dans le cadre de</w:t>
-      </w:r>
-      <w:r>
-        <w:t xml:space="preserve"> notre</w:t>
-      </w:r>
-      <w:r>
-        <w:t xml:space="preserve"> application qui gère l'achat </w:t>
-      </w:r>
-      <w:r>
-        <w:t xml:space="preserve">et la vente </w:t>
-      </w:r>
-      <w:r>
-        <w:t xml:space="preserve">de carte, l'orchestrateur assure la coordination de plusieurs services indépendants pour garantir que </w:t>
-      </w:r>
-      <w:r>
-        <w:t xml:space="preserve">à </w:t>
-      </w:r>
-      <w:r>
-        <w:t xml:space="preserve">l'ensemble </w:t>
-      </w:r>
-      <w:r>
-        <w:t>de l’application une cohérence</w:t>
-      </w:r>
-      <w:r>
-        <w:t>. Voici comment cela fonctionne généralement :</w:t>
+        <w:t>. Dans le cadre de notre application qui gère l'achat et la vente de carte, l'orchestrateur assure la coordination de plusieurs services indépendants pour garantir que à l'ensemble de l’application une cohérence. Voici comment cela fonctionne généralement :</w:t>
       </w:r>
     </w:p>
     <w:p/>
@@ -1629,14 +1662,7 @@
           <w:b/>
           <w:bCs/>
         </w:rPr>
-        <w:t>Initiation de la Transaction</w:t>
-      </w:r>
-      <w:r>
-        <w:rPr>
-          <w:b/>
-          <w:bCs/>
-        </w:rPr>
-        <w:t> :</w:t>
+        <w:t>Initiation de la Transaction :</w:t>
       </w:r>
     </w:p>
     <w:p>
@@ -1727,12 +1753,22 @@
       </w:r>
     </w:p>
     <w:p>
-      <w:r>
-        <w:t>MicroService Auth</w:t>
-      </w:r>
+      <w:proofErr w:type="spellStart"/>
+      <w:r>
+        <w:t>MicroService</w:t>
+      </w:r>
+      <w:proofErr w:type="spellEnd"/>
       <w:r>
         <w:t xml:space="preserve"> </w:t>
       </w:r>
+      <w:proofErr w:type="spellStart"/>
+      <w:r>
+        <w:t>Auth</w:t>
+      </w:r>
+      <w:proofErr w:type="spellEnd"/>
+      <w:r>
+        <w:t xml:space="preserve"> </w:t>
+      </w:r>
       <w:r>
         <w:t xml:space="preserve">: L'orchestrateur envoie une requête au </w:t>
       </w:r>
@@ -1742,15 +1778,15 @@
       </w:r>
       <w:proofErr w:type="spellEnd"/>
       <w:r>
-        <w:t xml:space="preserve"> Auth pour vérifier que </w:t>
-      </w:r>
-      <w:proofErr w:type="gramStart"/>
-      <w:r>
-        <w:t>l'utilisateur</w:t>
-      </w:r>
-      <w:proofErr w:type="gramEnd"/>
-      <w:r>
-        <w:t xml:space="preserve"> est authentifié et autorisé à effectuer la transaction. Cela implique la vérification des </w:t>
+        <w:t xml:space="preserve"> </w:t>
+      </w:r>
+      <w:proofErr w:type="spellStart"/>
+      <w:r>
+        <w:t>Auth</w:t>
+      </w:r>
+      <w:proofErr w:type="spellEnd"/>
+      <w:r>
+        <w:t xml:space="preserve"> pour vérifier que l'utilisateur est authentifié et autorisé à effectuer la transaction. Cela implique la vérification des </w:t>
       </w:r>
       <w:proofErr w:type="spellStart"/>
       <w:r>
@@ -1786,19 +1822,17 @@
           <w:b/>
           <w:bCs/>
         </w:rPr>
-        <w:t>Validation des Informations Utilisateur</w:t>
-      </w:r>
-      <w:r>
-        <w:rPr>
-          <w:b/>
-          <w:bCs/>
-        </w:rPr>
-        <w:t> :</w:t>
-      </w:r>
-    </w:p>
-    <w:p>
-      <w:r>
-        <w:t>MicroService Use</w:t>
+        <w:t>Validation des Informations Utilisateur :</w:t>
+      </w:r>
+    </w:p>
+    <w:p>
+      <w:proofErr w:type="spellStart"/>
+      <w:r>
+        <w:t>MicroService</w:t>
+      </w:r>
+      <w:proofErr w:type="spellEnd"/>
+      <w:r>
+        <w:t xml:space="preserve"> Use</w:t>
       </w:r>
       <w:r>
         <w:t>r</w:t>
@@ -1852,30 +1886,20 @@
           <w:b/>
           <w:bCs/>
         </w:rPr>
-        <w:t>Réservation de la Carte</w:t>
-      </w:r>
-      <w:r>
-        <w:rPr>
-          <w:b/>
-          <w:bCs/>
-        </w:rPr>
-        <w:t> :</w:t>
-      </w:r>
-    </w:p>
-    <w:p>
-      <w:r>
-        <w:t xml:space="preserve">MicroService </w:t>
-      </w:r>
+        <w:t>Réservation de la Carte :</w:t>
+      </w:r>
+    </w:p>
+    <w:p>
       <w:proofErr w:type="spellStart"/>
       <w:r>
-        <w:t>Car</w:t>
-      </w:r>
-      <w:r>
-        <w:t>d</w:t>
+        <w:t>MicroService</w:t>
       </w:r>
       <w:proofErr w:type="spellEnd"/>
       <w:r>
-        <w:t xml:space="preserve"> </w:t>
+        <w:t xml:space="preserve"> Car</w:t>
+      </w:r>
+      <w:r>
+        <w:t xml:space="preserve">d </w:t>
       </w:r>
       <w:r>
         <w:t xml:space="preserve">: L'orchestrateur envoie une requête au </w:t>
@@ -1886,15 +1910,7 @@
       </w:r>
       <w:proofErr w:type="spellEnd"/>
       <w:r>
-        <w:t xml:space="preserve"> </w:t>
-      </w:r>
-      <w:proofErr w:type="spellStart"/>
-      <w:r>
-        <w:t>Card</w:t>
-      </w:r>
-      <w:proofErr w:type="spellEnd"/>
-      <w:r>
-        <w:t xml:space="preserve"> pour vérifier la disponibilité de la carte et la réserver.</w:t>
+        <w:t xml:space="preserve"> Card pour vérifier la disponibilité de la carte et la réserver.</w:t>
       </w:r>
     </w:p>
     <w:p>
@@ -1953,72 +1969,96 @@
         <w:rPr>
           <w:b/>
           <w:bCs/>
-          <w:color w:val="FF0000"/>
-        </w:rPr>
-      </w:pPr>
-      <w:r>
-        <w:rPr>
-          <w:b/>
-          <w:bCs/>
-          <w:color w:val="FF0000"/>
-        </w:rPr>
-        <w:t xml:space="preserve">Schéma </w:t>
-      </w:r>
-      <w:proofErr w:type="spellStart"/>
-      <w:r>
-        <w:rPr>
-          <w:b/>
-          <w:bCs/>
-          <w:color w:val="FF0000"/>
-        </w:rPr>
-        <w:t>camunda</w:t>
-      </w:r>
-      <w:proofErr w:type="spellEnd"/>
-      <w:r>
-        <w:rPr>
-          <w:b/>
-          <w:bCs/>
-          <w:color w:val="FF0000"/>
-        </w:rPr>
-        <w:t xml:space="preserve"> achat de carte </w:t>
-      </w:r>
-    </w:p>
-    <w:p>
-      <w:pPr>
-        <w:rPr>
-          <w:b/>
-          <w:bCs/>
-        </w:rPr>
-      </w:pPr>
-    </w:p>
-    <w:p>
-      <w:pPr>
-        <w:rPr>
-          <w:b/>
-          <w:bCs/>
-        </w:rPr>
-      </w:pPr>
-    </w:p>
-    <w:p>
-      <w:pPr>
-        <w:rPr>
-          <w:b/>
-          <w:bCs/>
-        </w:rPr>
-      </w:pPr>
-    </w:p>
-    <w:p>
-      <w:pPr>
-        <w:rPr>
-          <w:b/>
-          <w:bCs/>
-        </w:rPr>
-      </w:pPr>
-    </w:p>
-    <w:p>
-      <w:r>
+        </w:rPr>
+      </w:pPr>
+      <w:r>
+        <w:rPr>
+          <w:b/>
+          <w:bCs/>
+        </w:rPr>
+        <w:t>Schéma camunda achat de carte</w:t>
+      </w:r>
+      <w:r>
+        <w:rPr>
+          <w:b/>
+          <w:bCs/>
+        </w:rPr>
+        <w:t> :</w:t>
+      </w:r>
+    </w:p>
+    <w:p>
+      <w:pPr>
+        <w:rPr>
+          <w:b/>
+          <w:bCs/>
+        </w:rPr>
+      </w:pPr>
+      <w:r>
+        <w:rPr>
+          <w:b/>
+          <w:bCs/>
+          <w:noProof/>
+        </w:rPr>
         <w:drawing>
-          <wp:anchor distT="0" distB="0" distL="114300" distR="114300" simplePos="0" relativeHeight="251662336" behindDoc="0" locked="0" layoutInCell="1" allowOverlap="1" wp14:anchorId="38188EA9" wp14:editId="5A561202">
+          <wp:inline distT="0" distB="0" distL="0" distR="0" wp14:anchorId="3647FFFD" wp14:editId="27143E77">
+            <wp:extent cx="5760720" cy="1621155"/>
+            <wp:effectExtent l="0" t="0" r="0" b="0"/>
+            <wp:docPr id="1267645119" name="Image 1"/>
+            <wp:cNvGraphicFramePr>
+              <a:graphicFrameLocks xmlns:a="http://schemas.openxmlformats.org/drawingml/2006/main" noChangeAspect="1"/>
+            </wp:cNvGraphicFramePr>
+            <a:graphic xmlns:a="http://schemas.openxmlformats.org/drawingml/2006/main">
+              <a:graphicData uri="http://schemas.openxmlformats.org/drawingml/2006/picture">
+                <pic:pic xmlns:pic="http://schemas.openxmlformats.org/drawingml/2006/picture">
+                  <pic:nvPicPr>
+                    <pic:cNvPr id="1267645119" name=""/>
+                    <pic:cNvPicPr/>
+                  </pic:nvPicPr>
+                  <pic:blipFill>
+                    <a:blip r:embed="rId10"/>
+                    <a:stretch>
+                      <a:fillRect/>
+                    </a:stretch>
+                  </pic:blipFill>
+                  <pic:spPr>
+                    <a:xfrm>
+                      <a:off x="0" y="0"/>
+                      <a:ext cx="5760720" cy="1621155"/>
+                    </a:xfrm>
+                    <a:prstGeom prst="rect">
+                      <a:avLst/>
+                    </a:prstGeom>
+                  </pic:spPr>
+                </pic:pic>
+              </a:graphicData>
+            </a:graphic>
+          </wp:inline>
+        </w:drawing>
+      </w:r>
+    </w:p>
+    <w:p>
+      <w:pPr>
+        <w:rPr>
+          <w:b/>
+          <w:bCs/>
+        </w:rPr>
+      </w:pPr>
+    </w:p>
+    <w:p>
+      <w:pPr>
+        <w:rPr>
+          <w:b/>
+          <w:bCs/>
+        </w:rPr>
+      </w:pPr>
+    </w:p>
+    <w:p>
+      <w:r>
+        <w:rPr>
+          <w:noProof/>
+        </w:rPr>
+        <w:drawing>
+          <wp:anchor distT="0" distB="0" distL="114300" distR="114300" simplePos="0" relativeHeight="251662336" behindDoc="0" locked="0" layoutInCell="1" allowOverlap="1" wp14:anchorId="38188EA9" wp14:editId="7BF67D78">
             <wp:simplePos x="0" y="0"/>
             <wp:positionH relativeFrom="column">
               <wp:posOffset>14605</wp:posOffset>
@@ -2041,7 +2081,7 @@
                     <pic:cNvPicPr/>
                   </pic:nvPicPr>
                   <pic:blipFill>
-                    <a:blip r:embed="rId10" cstate="print">
+                    <a:blip r:embed="rId11" cstate="print">
                       <a:extLst>
                         <a:ext uri="{28A0092B-C50C-407E-A947-70E740481C1C}">
                           <a14:useLocalDpi xmlns:a14="http://schemas.microsoft.com/office/drawing/2010/main" val="0"/>
@@ -2079,18 +2119,606 @@
     <w:p>
       <w:pPr>
         <w:rPr>
+          <w:b/>
+          <w:bCs/>
+        </w:rPr>
+      </w:pPr>
+    </w:p>
+    <w:p>
+      <w:pPr>
+        <w:rPr>
+          <w:b/>
+          <w:bCs/>
+        </w:rPr>
+      </w:pPr>
+    </w:p>
+    <w:p>
+      <w:pPr>
+        <w:rPr>
+          <w:b/>
+          <w:bCs/>
+        </w:rPr>
+      </w:pPr>
+    </w:p>
+    <w:p>
+      <w:pPr>
+        <w:rPr>
+          <w:b/>
+          <w:bCs/>
+        </w:rPr>
+      </w:pPr>
+    </w:p>
+    <w:p>
+      <w:pPr>
+        <w:rPr>
+          <w:b/>
+          <w:bCs/>
+        </w:rPr>
+      </w:pPr>
+    </w:p>
+    <w:p>
+      <w:pPr>
+        <w:rPr>
+          <w:b/>
+          <w:bCs/>
+        </w:rPr>
+      </w:pPr>
+    </w:p>
+    <w:p>
+      <w:pPr>
+        <w:rPr>
+          <w:b/>
+          <w:bCs/>
           <w:color w:val="FF0000"/>
         </w:rPr>
       </w:pPr>
       <w:r>
         <w:rPr>
+          <w:b/>
+          <w:bCs/>
+        </w:rPr>
+        <w:lastRenderedPageBreak/>
+        <w:t>Mise en place des tests unitaire :</w:t>
+      </w:r>
+      <w:r>
+        <w:rPr>
+          <w:b/>
+          <w:bCs/>
           <w:color w:val="FF0000"/>
         </w:rPr>
-        <w:t>Description de ce qu’il a été fait sur les tests unitaires, pipeline Sonar.</w:t>
+        <w:t xml:space="preserve"> </w:t>
+      </w:r>
+    </w:p>
+    <w:p>
+      <w:pPr>
+        <w:jc w:val="both"/>
+      </w:pPr>
+      <w:r>
+        <w:t xml:space="preserve">Nous avons décidé de mettre en place des tests unitaires sur nos micro-services. Ces tests unitaires seront exécutés lors de la mise en marche d’un pipeline. Ces pipelines se déclencheront lors de changements sur la branche principale. Une fois que les différents jobs des pipelines auront terminé de s’exécuter, un état des lieux du code sera disponible sur </w:t>
+      </w:r>
+      <w:proofErr w:type="spellStart"/>
+      <w:r>
+        <w:t>SonarCloud</w:t>
+      </w:r>
+      <w:proofErr w:type="spellEnd"/>
+      <w:r>
+        <w:t>.</w:t>
+      </w:r>
+    </w:p>
+    <w:p>
+      <w:pPr>
+        <w:pStyle w:val="Paragraphedeliste"/>
+        <w:numPr>
+          <w:ilvl w:val="0"/>
+          <w:numId w:val="18"/>
+        </w:numPr>
+        <w:rPr>
+          <w:b/>
+          <w:bCs/>
+        </w:rPr>
+      </w:pPr>
+      <w:r>
+        <w:rPr>
+          <w:b/>
+          <w:bCs/>
+        </w:rPr>
+        <w:t xml:space="preserve">Tests unitaires </w:t>
+      </w:r>
+      <w:r>
+        <w:rPr>
+          <w:b/>
+          <w:bCs/>
+        </w:rPr>
+        <w:t>du micro-service Card</w:t>
+      </w:r>
+      <w:r>
+        <w:rPr>
+          <w:b/>
+          <w:bCs/>
+        </w:rPr>
+        <w:t> :</w:t>
+      </w:r>
+    </w:p>
+    <w:p>
+      <w:pPr>
+        <w:keepNext/>
+        <w:ind w:left="360"/>
+      </w:pPr>
+      <w:r>
+        <w:t>Dans notre cas, nous avons commencé à mettre en place nos tests unitaires sur le micro-service Card. Ces tests vont nous permettre de nous assurer du bon fonctionnement des différents composants et services de celui-ci.</w:t>
+      </w:r>
+    </w:p>
+    <w:p>
+      <w:pPr>
+        <w:keepNext/>
+        <w:ind w:left="360"/>
+      </w:pPr>
+      <w:r>
+        <w:drawing>
+          <wp:inline distT="0" distB="0" distL="0" distR="0" wp14:anchorId="3BA434B1" wp14:editId="46F343C2">
+            <wp:extent cx="5760720" cy="3305810"/>
+            <wp:effectExtent l="0" t="0" r="0" b="8890"/>
+            <wp:docPr id="214688901" name="Image 1" descr="Une image contenant texte, capture d’écran&#10;&#10;Description générée automatiquement"/>
+            <wp:cNvGraphicFramePr>
+              <a:graphicFrameLocks xmlns:a="http://schemas.openxmlformats.org/drawingml/2006/main" noChangeAspect="1"/>
+            </wp:cNvGraphicFramePr>
+            <a:graphic xmlns:a="http://schemas.openxmlformats.org/drawingml/2006/main">
+              <a:graphicData uri="http://schemas.openxmlformats.org/drawingml/2006/picture">
+                <pic:pic xmlns:pic="http://schemas.openxmlformats.org/drawingml/2006/picture">
+                  <pic:nvPicPr>
+                    <pic:cNvPr id="214688901" name="Image 1" descr="Une image contenant texte, capture d’écran&#10;&#10;Description générée automatiquement"/>
+                    <pic:cNvPicPr/>
+                  </pic:nvPicPr>
+                  <pic:blipFill>
+                    <a:blip r:embed="rId12"/>
+                    <a:stretch>
+                      <a:fillRect/>
+                    </a:stretch>
+                  </pic:blipFill>
+                  <pic:spPr>
+                    <a:xfrm>
+                      <a:off x="0" y="0"/>
+                      <a:ext cx="5760720" cy="3305810"/>
+                    </a:xfrm>
+                    <a:prstGeom prst="rect">
+                      <a:avLst/>
+                    </a:prstGeom>
+                  </pic:spPr>
+                </pic:pic>
+              </a:graphicData>
+            </a:graphic>
+          </wp:inline>
+        </w:drawing>
+      </w:r>
+    </w:p>
+    <w:p>
+      <w:pPr>
+        <w:pStyle w:val="Lgende"/>
+        <w:jc w:val="center"/>
+      </w:pPr>
+      <w:r>
+        <w:t xml:space="preserve">Figure </w:t>
+      </w:r>
+      <w:r>
+        <w:fldChar w:fldCharType="begin"/>
+      </w:r>
+      <w:r>
+        <w:instrText xml:space="preserve"> SEQ Figure \* ARABIC </w:instrText>
+      </w:r>
+      <w:r>
+        <w:fldChar w:fldCharType="separate"/>
+      </w:r>
+      <w:r>
+        <w:rPr>
+          <w:noProof/>
+        </w:rPr>
+        <w:t>1</w:t>
+      </w:r>
+      <w:r>
+        <w:fldChar w:fldCharType="end"/>
+      </w:r>
+      <w:r>
+        <w:t xml:space="preserve"> – Exemple de tests sur nos services </w:t>
+      </w:r>
+      <w:proofErr w:type="spellStart"/>
+      <w:r>
+        <w:t>Cards</w:t>
+      </w:r>
+      <w:proofErr w:type="spellEnd"/>
+    </w:p>
+    <w:p>
+      <w:pPr>
+        <w:pStyle w:val="Paragraphedeliste"/>
+        <w:numPr>
+          <w:ilvl w:val="0"/>
+          <w:numId w:val="18"/>
+        </w:numPr>
+        <w:rPr>
+          <w:b/>
+          <w:bCs/>
+        </w:rPr>
+      </w:pPr>
+      <w:r>
+        <w:rPr>
+          <w:b/>
+          <w:bCs/>
+        </w:rPr>
+        <w:t>Mise en place de la pipeline</w:t>
+      </w:r>
+      <w:r>
+        <w:rPr>
+          <w:b/>
+          <w:bCs/>
+        </w:rPr>
+        <w:t> :</w:t>
+      </w:r>
+    </w:p>
+    <w:p>
+      <w:pPr>
+        <w:ind w:left="360"/>
+      </w:pPr>
+      <w:r>
+        <w:rPr>
+          <w:noProof/>
+        </w:rPr>
+        <mc:AlternateContent>
+          <mc:Choice Requires="wps">
+            <w:drawing>
+              <wp:anchor distT="0" distB="0" distL="114300" distR="114300" simplePos="0" relativeHeight="251665408" behindDoc="1" locked="0" layoutInCell="1" allowOverlap="1" wp14:anchorId="180D7284" wp14:editId="7180F631">
+                <wp:simplePos x="0" y="0"/>
+                <wp:positionH relativeFrom="column">
+                  <wp:posOffset>-739140</wp:posOffset>
+                </wp:positionH>
+                <wp:positionV relativeFrom="paragraph">
+                  <wp:posOffset>2037715</wp:posOffset>
+                </wp:positionV>
+                <wp:extent cx="7231380" cy="635"/>
+                <wp:effectExtent l="0" t="0" r="0" b="0"/>
+                <wp:wrapTight wrapText="bothSides">
+                  <wp:wrapPolygon edited="0">
+                    <wp:start x="0" y="0"/>
+                    <wp:lineTo x="0" y="21600"/>
+                    <wp:lineTo x="21600" y="21600"/>
+                    <wp:lineTo x="21600" y="0"/>
+                  </wp:wrapPolygon>
+                </wp:wrapTight>
+                <wp:docPr id="95950913" name="Zone de texte 1"/>
+                <wp:cNvGraphicFramePr/>
+                <a:graphic xmlns:a="http://schemas.openxmlformats.org/drawingml/2006/main">
+                  <a:graphicData uri="http://schemas.microsoft.com/office/word/2010/wordprocessingShape">
+                    <wps:wsp>
+                      <wps:cNvSpPr txBox="1"/>
+                      <wps:spPr>
+                        <a:xfrm>
+                          <a:off x="0" y="0"/>
+                          <a:ext cx="7231380" cy="635"/>
+                        </a:xfrm>
+                        <a:prstGeom prst="rect">
+                          <a:avLst/>
+                        </a:prstGeom>
+                        <a:solidFill>
+                          <a:prstClr val="white"/>
+                        </a:solidFill>
+                        <a:ln>
+                          <a:noFill/>
+                        </a:ln>
+                      </wps:spPr>
+                      <wps:txbx>
+                        <w:txbxContent>
+                          <w:p>
+                            <w:pPr>
+                              <w:pStyle w:val="Lgende"/>
+                              <w:jc w:val="center"/>
+                              <w:rPr>
+                                <w:sz w:val="22"/>
+                                <w:szCs w:val="22"/>
+                              </w:rPr>
+                            </w:pPr>
+                            <w:r>
+                              <w:t xml:space="preserve">Figure </w:t>
+                            </w:r>
+                            <w:r>
+                              <w:fldChar w:fldCharType="begin"/>
+                            </w:r>
+                            <w:r>
+                              <w:instrText xml:space="preserve"> SEQ Figure \* ARABIC </w:instrText>
+                            </w:r>
+                            <w:r>
+                              <w:fldChar w:fldCharType="separate"/>
+                            </w:r>
+                            <w:r>
+                              <w:rPr>
+                                <w:noProof/>
+                              </w:rPr>
+                              <w:t>2</w:t>
+                            </w:r>
+                            <w:r>
+                              <w:fldChar w:fldCharType="end"/>
+                            </w:r>
+                            <w:r>
+                              <w:t xml:space="preserve"> - Job de test du Micro-Service Card</w:t>
+                            </w:r>
+                          </w:p>
+                        </w:txbxContent>
+                      </wps:txbx>
+                      <wps:bodyPr rot="0" spcFirstLastPara="0" vertOverflow="overflow" horzOverflow="overflow" vert="horz" wrap="square" lIns="0" tIns="0" rIns="0" bIns="0" numCol="1" spcCol="0" rtlCol="0" fromWordArt="0" anchor="t" anchorCtr="0" forceAA="0" compatLnSpc="1">
+                        <a:prstTxWarp prst="textNoShape">
+                          <a:avLst/>
+                        </a:prstTxWarp>
+                        <a:spAutoFit/>
+                      </wps:bodyPr>
+                    </wps:wsp>
+                  </a:graphicData>
+                </a:graphic>
+              </wp:anchor>
+            </w:drawing>
+          </mc:Choice>
+          <mc:Fallback>
+            <w:pict>
+              <v:shape w14:anchorId="180D7284" id="Zone de texte 1" o:spid="_x0000_s1030" type="#_x0000_t202" style="position:absolute;left:0;text-align:left;margin-left:-58.2pt;margin-top:160.45pt;width:569.4pt;height:.05pt;z-index:-251651072;visibility:visible;mso-wrap-style:square;mso-wrap-distance-left:9pt;mso-wrap-distance-top:0;mso-wrap-distance-right:9pt;mso-wrap-distance-bottom:0;mso-position-horizontal:absolute;mso-position-horizontal-relative:text;mso-position-vertical:absolute;mso-position-vertical-relative:text;v-text-anchor:top" o:gfxdata="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" stroked="f">
+                <v:textbox style="mso-fit-shape-to-text:t" inset="0,0,0,0">
+                  <w:txbxContent>
+                    <w:p>
+                      <w:pPr>
+                        <w:pStyle w:val="Lgende"/>
+                        <w:jc w:val="center"/>
+                        <w:rPr>
+                          <w:sz w:val="22"/>
+                          <w:szCs w:val="22"/>
+                        </w:rPr>
+                      </w:pPr>
+                      <w:r>
+                        <w:t xml:space="preserve">Figure </w:t>
+                      </w:r>
+                      <w:r>
+                        <w:fldChar w:fldCharType="begin"/>
+                      </w:r>
+                      <w:r>
+                        <w:instrText xml:space="preserve"> SEQ Figure \* ARABIC </w:instrText>
+                      </w:r>
+                      <w:r>
+                        <w:fldChar w:fldCharType="separate"/>
+                      </w:r>
+                      <w:r>
+                        <w:rPr>
+                          <w:noProof/>
+                        </w:rPr>
+                        <w:t>2</w:t>
+                      </w:r>
+                      <w:r>
+                        <w:fldChar w:fldCharType="end"/>
+                      </w:r>
+                      <w:r>
+                        <w:t xml:space="preserve"> - Job de test du Micro-Service Card</w:t>
+                      </w:r>
+                    </w:p>
+                  </w:txbxContent>
+                </v:textbox>
+                <w10:wrap type="tight"/>
+              </v:shape>
+            </w:pict>
+          </mc:Fallback>
+        </mc:AlternateContent>
+      </w:r>
+      <w:r>
+        <w:drawing>
+          <wp:anchor distT="0" distB="0" distL="114300" distR="114300" simplePos="0" relativeHeight="251663360" behindDoc="1" locked="0" layoutInCell="1" allowOverlap="1" wp14:anchorId="0B2CD206" wp14:editId="15C92F49">
+            <wp:simplePos x="0" y="0"/>
+            <wp:positionH relativeFrom="margin">
+              <wp:align>center</wp:align>
+            </wp:positionH>
+            <wp:positionV relativeFrom="paragraph">
+              <wp:posOffset>866140</wp:posOffset>
+            </wp:positionV>
+            <wp:extent cx="7231808" cy="1114425"/>
+            <wp:effectExtent l="0" t="0" r="7620" b="0"/>
+            <wp:wrapTight wrapText="bothSides">
+              <wp:wrapPolygon edited="0">
+                <wp:start x="0" y="0"/>
+                <wp:lineTo x="0" y="21046"/>
+                <wp:lineTo x="21566" y="21046"/>
+                <wp:lineTo x="21566" y="0"/>
+                <wp:lineTo x="0" y="0"/>
+              </wp:wrapPolygon>
+            </wp:wrapTight>
+            <wp:docPr id="827066648" name="Image 1" descr="Une image contenant texte, Police, capture d’écran, algèbre&#10;&#10;Description générée automatiquement"/>
+            <wp:cNvGraphicFramePr>
+              <a:graphicFrameLocks xmlns:a="http://schemas.openxmlformats.org/drawingml/2006/main" noChangeAspect="1"/>
+            </wp:cNvGraphicFramePr>
+            <a:graphic xmlns:a="http://schemas.openxmlformats.org/drawingml/2006/main">
+              <a:graphicData uri="http://schemas.openxmlformats.org/drawingml/2006/picture">
+                <pic:pic xmlns:pic="http://schemas.openxmlformats.org/drawingml/2006/picture">
+                  <pic:nvPicPr>
+                    <pic:cNvPr id="827066648" name="Image 1" descr="Une image contenant texte, Police, capture d’écran, algèbre&#10;&#10;Description générée automatiquement"/>
+                    <pic:cNvPicPr/>
+                  </pic:nvPicPr>
+                  <pic:blipFill>
+                    <a:blip r:embed="rId13">
+                      <a:extLst>
+                        <a:ext uri="{28A0092B-C50C-407E-A947-70E740481C1C}">
+                          <a14:useLocalDpi xmlns:a14="http://schemas.microsoft.com/office/drawing/2010/main" val="0"/>
+                        </a:ext>
+                      </a:extLst>
+                    </a:blip>
+                    <a:stretch>
+                      <a:fillRect/>
+                    </a:stretch>
+                  </pic:blipFill>
+                  <pic:spPr>
+                    <a:xfrm>
+                      <a:off x="0" y="0"/>
+                      <a:ext cx="7231808" cy="1114425"/>
+                    </a:xfrm>
+                    <a:prstGeom prst="rect">
+                      <a:avLst/>
+                    </a:prstGeom>
+                  </pic:spPr>
+                </pic:pic>
+              </a:graphicData>
+            </a:graphic>
+            <wp14:sizeRelH relativeFrom="margin">
+              <wp14:pctWidth>0</wp14:pctWidth>
+            </wp14:sizeRelH>
+            <wp14:sizeRelV relativeFrom="margin">
+              <wp14:pctHeight>0</wp14:pctHeight>
+            </wp14:sizeRelV>
+          </wp:anchor>
+        </w:drawing>
+      </w:r>
+      <w:r>
+        <w:t xml:space="preserve">Une fois les tests mis en place dans le code, il nous fallait un moyen d’exécuter ces tests automatiquement à chaque changement sur la branche principale. C’est dans ce cadre-là que nous avons mis en place le job suivant dans une pipeline GitHub Actions pour exécuter les tests unitaires et les différents tests proposés par </w:t>
+      </w:r>
+      <w:proofErr w:type="spellStart"/>
+      <w:r>
+        <w:t>SonarCloud</w:t>
+      </w:r>
+      <w:proofErr w:type="spellEnd"/>
+      <w:r>
+        <w:t>.</w:t>
+      </w:r>
+      <w:r>
+        <w:br/>
+      </w:r>
+    </w:p>
+    <w:p>
+      <w:pPr>
+        <w:pStyle w:val="Paragraphedeliste"/>
+        <w:numPr>
+          <w:ilvl w:val="0"/>
+          <w:numId w:val="18"/>
+        </w:numPr>
+        <w:rPr>
+          <w:b/>
+          <w:bCs/>
+        </w:rPr>
+      </w:pPr>
+      <w:r>
+        <w:rPr>
+          <w:b/>
+          <w:bCs/>
+        </w:rPr>
+        <w:lastRenderedPageBreak/>
+        <w:t xml:space="preserve">Résultat des tests </w:t>
+      </w:r>
+      <w:proofErr w:type="spellStart"/>
+      <w:r>
+        <w:rPr>
+          <w:b/>
+          <w:bCs/>
+        </w:rPr>
+        <w:t>SonarCloud</w:t>
+      </w:r>
+      <w:proofErr w:type="spellEnd"/>
+      <w:r>
+        <w:rPr>
+          <w:b/>
+          <w:bCs/>
+        </w:rPr>
+        <w:t xml:space="preserve"> et unitaire :</w:t>
+      </w:r>
+    </w:p>
+    <w:p>
+      <w:pPr>
+        <w:keepNext/>
+        <w:ind w:left="360"/>
+      </w:pPr>
+      <w:r>
+        <w:t xml:space="preserve">Une fois ces différentes batteries de tests effectuées, un rapport </w:t>
+      </w:r>
+      <w:proofErr w:type="spellStart"/>
+      <w:r>
+        <w:t>SonarCloud</w:t>
+      </w:r>
+      <w:proofErr w:type="spellEnd"/>
+      <w:r>
+        <w:t xml:space="preserve"> est disponible. Voici le rapport des tests du micro-service Card.</w:t>
+      </w:r>
+      <w:r>
+        <w:br/>
+      </w:r>
+      <w:r>
+        <w:drawing>
+          <wp:inline distT="0" distB="0" distL="0" distR="0" wp14:anchorId="1089E678" wp14:editId="27A89971">
+            <wp:extent cx="5760720" cy="1096010"/>
+            <wp:effectExtent l="0" t="0" r="0" b="8890"/>
+            <wp:docPr id="98317623" name="Image 1" descr="Une image contenant texte, capture d’écran, Police&#10;&#10;Description générée automatiquement"/>
+            <wp:cNvGraphicFramePr>
+              <a:graphicFrameLocks xmlns:a="http://schemas.openxmlformats.org/drawingml/2006/main" noChangeAspect="1"/>
+            </wp:cNvGraphicFramePr>
+            <a:graphic xmlns:a="http://schemas.openxmlformats.org/drawingml/2006/main">
+              <a:graphicData uri="http://schemas.openxmlformats.org/drawingml/2006/picture">
+                <pic:pic xmlns:pic="http://schemas.openxmlformats.org/drawingml/2006/picture">
+                  <pic:nvPicPr>
+                    <pic:cNvPr id="98317623" name="Image 1" descr="Une image contenant texte, capture d’écran, Police&#10;&#10;Description générée automatiquement"/>
+                    <pic:cNvPicPr/>
+                  </pic:nvPicPr>
+                  <pic:blipFill>
+                    <a:blip r:embed="rId14"/>
+                    <a:stretch>
+                      <a:fillRect/>
+                    </a:stretch>
+                  </pic:blipFill>
+                  <pic:spPr>
+                    <a:xfrm>
+                      <a:off x="0" y="0"/>
+                      <a:ext cx="5760720" cy="1096010"/>
+                    </a:xfrm>
+                    <a:prstGeom prst="rect">
+                      <a:avLst/>
+                    </a:prstGeom>
+                  </pic:spPr>
+                </pic:pic>
+              </a:graphicData>
+            </a:graphic>
+          </wp:inline>
+        </w:drawing>
+      </w:r>
+    </w:p>
+    <w:p>
+      <w:pPr>
+        <w:pStyle w:val="Lgende"/>
+        <w:jc w:val="center"/>
+      </w:pPr>
+      <w:r>
+        <w:t xml:space="preserve">Figure </w:t>
+      </w:r>
+      <w:r>
+        <w:fldChar w:fldCharType="begin"/>
+      </w:r>
+      <w:r>
+        <w:instrText xml:space="preserve"> SEQ Figure \* ARABIC </w:instrText>
+      </w:r>
+      <w:r>
+        <w:fldChar w:fldCharType="separate"/>
+      </w:r>
+      <w:r>
+        <w:rPr>
+          <w:noProof/>
+        </w:rPr>
+        <w:t>3</w:t>
+      </w:r>
+      <w:r>
+        <w:fldChar w:fldCharType="end"/>
+      </w:r>
+      <w:r>
+        <w:t xml:space="preserve"> - Rapport </w:t>
+      </w:r>
+      <w:proofErr w:type="spellStart"/>
+      <w:r>
+        <w:t>SonarCloud</w:t>
+      </w:r>
+      <w:proofErr w:type="spellEnd"/>
+      <w:r>
+        <w:t xml:space="preserve"> du micro-service</w:t>
+      </w:r>
+    </w:p>
+    <w:p>
+      <w:r>
+        <w:t>Sur la capture d’écran ci-dessus, nous avons une couverture de code de 28%. Ce pourcentage assez bas s’explique par un manque de temps pour réaliser et mettre en place ces tests.</w:t>
       </w:r>
     </w:p>
     <w:sectPr>
-      <w:footerReference w:type="default" r:id="rId11"/>
+      <w:footerReference w:type="default" r:id="rId15"/>
       <w:pgSz w:w="11906" w:h="16838"/>
       <w:pgMar w:top="1417" w:right="1417" w:bottom="1417" w:left="1417" w:header="708" w:footer="708" w:gutter="0"/>
       <w:pgNumType w:start="0"/>
@@ -2401,7 +3029,7 @@
   <w:abstractNum w:abstractNumId="2" w15:restartNumberingAfterBreak="0">
     <w:nsid w:val="081E0825"/>
     <w:multiLevelType w:val="hybridMultilevel"/>
-    <w:tmpl w:val="93A23C46"/>
+    <w:tmpl w:val="C1DCA070"/>
     <w:lvl w:ilvl="0" w:tplc="040C000F">
       <w:start w:val="1"/>
       <w:numFmt w:val="decimal"/>
@@ -3967,6 +4595,92 @@
       <w:rPr>
         <w:rFonts w:ascii="Wingdings" w:hAnsi="Wingdings" w:hint="default"/>
       </w:rPr>
+    </w:lvl>
+  </w:abstractNum>
+  <w:abstractNum w:abstractNumId="17" w15:restartNumberingAfterBreak="0">
+    <w:nsid w:val="7B6B1CF7"/>
+    <w:multiLevelType w:val="hybridMultilevel"/>
+    <w:tmpl w:val="9B4406D8"/>
+    <w:lvl w:ilvl="0" w:tplc="FFFFFFFF">
+      <w:start w:val="1"/>
+      <w:numFmt w:val="decimal"/>
+      <w:lvlText w:val="%1."/>
+      <w:lvlJc w:val="left"/>
+      <w:pPr>
+        <w:ind w:left="720" w:hanging="360"/>
+      </w:pPr>
+    </w:lvl>
+    <w:lvl w:ilvl="1" w:tplc="FFFFFFFF" w:tentative="1">
+      <w:start w:val="1"/>
+      <w:numFmt w:val="lowerLetter"/>
+      <w:lvlText w:val="%2."/>
+      <w:lvlJc w:val="left"/>
+      <w:pPr>
+        <w:ind w:left="1440" w:hanging="360"/>
+      </w:pPr>
+    </w:lvl>
+    <w:lvl w:ilvl="2" w:tplc="FFFFFFFF" w:tentative="1">
+      <w:start w:val="1"/>
+      <w:numFmt w:val="lowerRoman"/>
+      <w:lvlText w:val="%3."/>
+      <w:lvlJc w:val="right"/>
+      <w:pPr>
+        <w:ind w:left="2160" w:hanging="180"/>
+      </w:pPr>
+    </w:lvl>
+    <w:lvl w:ilvl="3" w:tplc="FFFFFFFF" w:tentative="1">
+      <w:start w:val="1"/>
+      <w:numFmt w:val="decimal"/>
+      <w:lvlText w:val="%4."/>
+      <w:lvlJc w:val="left"/>
+      <w:pPr>
+        <w:ind w:left="2880" w:hanging="360"/>
+      </w:pPr>
+    </w:lvl>
+    <w:lvl w:ilvl="4" w:tplc="FFFFFFFF" w:tentative="1">
+      <w:start w:val="1"/>
+      <w:numFmt w:val="lowerLetter"/>
+      <w:lvlText w:val="%5."/>
+      <w:lvlJc w:val="left"/>
+      <w:pPr>
+        <w:ind w:left="3600" w:hanging="360"/>
+      </w:pPr>
+    </w:lvl>
+    <w:lvl w:ilvl="5" w:tplc="FFFFFFFF" w:tentative="1">
+      <w:start w:val="1"/>
+      <w:numFmt w:val="lowerRoman"/>
+      <w:lvlText w:val="%6."/>
+      <w:lvlJc w:val="right"/>
+      <w:pPr>
+        <w:ind w:left="4320" w:hanging="180"/>
+      </w:pPr>
+    </w:lvl>
+    <w:lvl w:ilvl="6" w:tplc="FFFFFFFF" w:tentative="1">
+      <w:start w:val="1"/>
+      <w:numFmt w:val="decimal"/>
+      <w:lvlText w:val="%7."/>
+      <w:lvlJc w:val="left"/>
+      <w:pPr>
+        <w:ind w:left="5040" w:hanging="360"/>
+      </w:pPr>
+    </w:lvl>
+    <w:lvl w:ilvl="7" w:tplc="FFFFFFFF" w:tentative="1">
+      <w:start w:val="1"/>
+      <w:numFmt w:val="lowerLetter"/>
+      <w:lvlText w:val="%8."/>
+      <w:lvlJc w:val="left"/>
+      <w:pPr>
+        <w:ind w:left="5760" w:hanging="360"/>
+      </w:pPr>
+    </w:lvl>
+    <w:lvl w:ilvl="8" w:tplc="FFFFFFFF" w:tentative="1">
+      <w:start w:val="1"/>
+      <w:numFmt w:val="lowerRoman"/>
+      <w:lvlText w:val="%9."/>
+      <w:lvlJc w:val="right"/>
+      <w:pPr>
+        <w:ind w:left="6480" w:hanging="180"/>
+      </w:pPr>
     </w:lvl>
   </w:abstractNum>
   <w:num w:numId="1" w16cid:durableId="363135376">
@@ -4019,6 +4733,9 @@
   </w:num>
   <w:num w:numId="17" w16cid:durableId="1236474691">
     <w:abstractNumId w:val="2"/>
+  </w:num>
+  <w:num w:numId="18" w16cid:durableId="1711413294">
+    <w:abstractNumId w:val="17"/>
   </w:num>
 </w:numbering>
 </file>

</xml_diff>